<commit_message>
added to js again
Started the report
</commit_message>
<xml_diff>
--- a/javascript/assignment/assignment1.docx
+++ b/javascript/assignment/assignment1.docx
@@ -2029,15 +2029,25 @@
             <w:pPr>
               <w:rPr>
                 <w:rFonts w:ascii="Arial" w:hAnsi="Arial" w:cs="Arial"/>
+                <w:b/>
               </w:rPr>
             </w:pPr>
             <w:r>
               <w:rPr>
                 <w:rFonts w:ascii="Arial" w:hAnsi="Arial" w:cs="Arial"/>
               </w:rPr>
-              <w:t>Client-side logic (PDO/XML processing &amp; JSON) to search for specified contents</w:t>
-            </w:r>
-          </w:p>
+              <w:t xml:space="preserve">Client-side logic (PDO/XML processing &amp; JSON) to </w:t>
+            </w:r>
+            <w:bookmarkStart w:id="0" w:name="_GoBack"/>
+            <w:r>
+              <w:rPr>
+                <w:rFonts w:ascii="Arial" w:hAnsi="Arial" w:cs="Arial"/>
+                <w:b/>
+              </w:rPr>
+              <w:t>search for specified contents</w:t>
+            </w:r>
+          </w:p>
+          <w:bookmarkEnd w:id="0"/>
           <w:p>
             <w:pPr>
               <w:rPr>
@@ -7118,6 +7128,7 @@
                 <w:sz w:val="20"/>
                 <w:szCs w:val="20"/>
               </w:rPr>
+              <w:lastRenderedPageBreak/>
               <w:t xml:space="preserve"> JSON XML</w:t>
             </w:r>
           </w:p>
@@ -9779,6 +9790,7 @@
                 <w:sz w:val="20"/>
                 <w:szCs w:val="20"/>
               </w:rPr>
+              <w:lastRenderedPageBreak/>
               <w:t>Commentary on PDO, including SQL injection and demonstration</w:t>
             </w:r>
           </w:p>
@@ -11395,6 +11407,7 @@
                 <w:sz w:val="20"/>
                 <w:szCs w:val="20"/>
               </w:rPr>
+              <w:lastRenderedPageBreak/>
               <w:t>Appendices</w:t>
             </w:r>
           </w:p>
@@ -11662,8 +11675,6 @@
                 <w:szCs w:val="20"/>
               </w:rPr>
             </w:pPr>
-            <w:bookmarkStart w:id="0" w:name="_GoBack"/>
-            <w:bookmarkEnd w:id="0"/>
           </w:p>
         </w:tc>
       </w:tr>
@@ -14357,6 +14368,7 @@
     <w:rsid w:val="0035238B"/>
     <w:rsid w:val="003576BE"/>
     <w:rsid w:val="00485E81"/>
+    <w:rsid w:val="004C78D3"/>
     <w:rsid w:val="005041F0"/>
     <w:rsid w:val="00507D9A"/>
     <w:rsid w:val="00525A04"/>
@@ -17134,7 +17146,7 @@
 </file>
 
 <file path=customXml/itemProps1.xml><?xml version="1.0" encoding="utf-8"?>
-<ds:datastoreItem xmlns:ds="http://schemas.openxmlformats.org/officeDocument/2006/customXml" ds:itemID="{4E739AE9-F14D-4B48-B0A8-0C1B387A2FF1}">
+<ds:datastoreItem xmlns:ds="http://schemas.openxmlformats.org/officeDocument/2006/customXml" ds:itemID="{ACDA493A-EC54-458A-AA5A-3ECB69F02707}">
   <ds:schemaRefs>
     <ds:schemaRef ds:uri="http://schemas.openxmlformats.org/officeDocument/2006/bibliography"/>
   </ds:schemaRefs>

</xml_diff>